<commit_message>
new card model, design doc additions
</commit_message>
<xml_diff>
--- a/GameDesign/Gemma_light_Design_doc.docx
+++ b/GameDesign/Gemma_light_Design_doc.docx
@@ -15,7 +15,13 @@
         <w:ind w:right="-143"/>
       </w:pPr>
       <w:r>
-        <w:t>При создании персонажа игрок выбирает расу и класс и профессию</w:t>
+        <w:t>При создании персонажа игрок выбирает расу</w:t>
+      </w:r>
+      <w:r>
+        <w:t>,</w:t>
+      </w:r>
+      <w:r>
+        <w:t xml:space="preserve"> класс и профессию</w:t>
       </w:r>
       <w:r>
         <w:t>.</w:t>
@@ -3300,7 +3306,7 @@
         <w:rPr>
           <w:lang w:val="en-GB"/>
         </w:rPr>
-        <w:t>Magic Points/ Stamina Points)</w:t>
+        <w:t>Magic Points/Stamina Points)</w:t>
       </w:r>
     </w:p>
     <w:p>
@@ -4018,6 +4024,7 @@
       <w:pPr>
         <w:ind w:right="-143"/>
       </w:pPr>
+      <w:proofErr w:type="gramStart"/>
       <w:r>
         <w:t xml:space="preserve">Карточка </w:t>
       </w:r>
@@ -4079,7 +4086,13 @@
         <w:t>double</w:t>
       </w:r>
       <w:r>
-        <w:t xml:space="preserve"> не может быть больше 45% от общего количества ОК. </w:t>
+        <w:t xml:space="preserve"> не может быть больше </w:t>
+      </w:r>
+      <w:r>
+        <w:t>50</w:t>
+      </w:r>
+      <w:r>
+        <w:t xml:space="preserve">% от общего количества ОК. </w:t>
       </w:r>
       <w:r>
         <w:rPr>
@@ -4094,7 +4107,11 @@
         <w:t>приема,</w:t>
       </w:r>
       <w:r>
-        <w:t xml:space="preserve"> который сам был произведен после DOUBLE, но при этом шанс у такого выпада урезается на 25%, всего может быть три дополнительных DOUBLE и один основной за один ход. </w:t>
+        <w:t xml:space="preserve"> который сам был произведен после DOUBLE, но при этом шанс у такого выпада урезается на 25%, всего может быть три дополнительных DOUBLE и один основной за один</w:t>
+      </w:r>
+      <w:proofErr w:type="gramEnd"/>
+      <w:r>
+        <w:t xml:space="preserve"> ход. </w:t>
       </w:r>
       <w:r>
         <w:t>Прием,</w:t>
@@ -4207,7 +4224,13 @@
         <w:t xml:space="preserve"> </w:t>
       </w:r>
       <w:r>
-        <w:t xml:space="preserve">не может быть больше 45% от общего количества ОК. У одного и того же персонажа не может быть </w:t>
+        <w:t xml:space="preserve">не может быть больше </w:t>
+      </w:r>
+      <w:r>
+        <w:t>50</w:t>
+      </w:r>
+      <w:r>
+        <w:t xml:space="preserve">% от общего количества ОК. У одного и того же персонажа не может быть </w:t>
       </w:r>
       <w:proofErr w:type="spellStart"/>
       <w:r>
@@ -4547,8 +4570,21 @@
       </w:pPr>
       <w:r>
         <w:lastRenderedPageBreak/>
-        <w:t>Описание сокращений на приемах:</w:t>
-      </w:r>
+        <w:t xml:space="preserve">Описание сокращений на </w:t>
+      </w:r>
+      <w:proofErr w:type="spellStart"/>
+      <w:r>
+        <w:t>приемах</w:t>
+      </w:r>
+      <w:proofErr w:type="gramStart"/>
+      <w:r>
+        <w:t>:</w:t>
+      </w:r>
+      <w:r>
+        <w:t>у</w:t>
+      </w:r>
+      <w:proofErr w:type="spellEnd"/>
+      <w:proofErr w:type="gramEnd"/>
     </w:p>
     <w:p>
       <w:r>
@@ -4654,6 +4690,8 @@
         </w:rPr>
         <w:t>Статус Эффект, накладываемый приемом.</w:t>
       </w:r>
+      <w:bookmarkStart w:id="0" w:name="_GoBack"/>
+      <w:bookmarkEnd w:id="0"/>
     </w:p>
     <w:p>
       <w:pPr>
@@ -5575,8 +5613,6 @@
           <w:color w:val="7030A0"/>
         </w:rPr>
       </w:pPr>
-      <w:bookmarkStart w:id="0" w:name="_GoBack"/>
-      <w:bookmarkEnd w:id="0"/>
       <w:r>
         <w:rPr>
           <w:bCs/>
@@ -6717,524 +6753,513 @@
         <w:t xml:space="preserve"> </w:t>
       </w:r>
       <w:r>
+        <w:t>по одной цели.</w:t>
+      </w:r>
+      <w:r>
+        <w:t xml:space="preserve"> Убирается в колоду сразу после проведения.</w:t>
+      </w:r>
+    </w:p>
+    <w:p>
+      <w:pPr>
+        <w:ind w:right="-143"/>
+      </w:pPr>
+      <w:r>
+        <w:t xml:space="preserve">2-П-Ф – </w:t>
+      </w:r>
+      <w:proofErr w:type="spellStart"/>
+      <w:r>
+        <w:t>Аппер</w:t>
+      </w:r>
+      <w:proofErr w:type="spellEnd"/>
+      <w:r>
+        <w:t xml:space="preserve"> – 5 </w:t>
+      </w:r>
+      <w:r>
+        <w:rPr>
+          <w:lang w:val="en-GB"/>
+        </w:rPr>
+        <w:t>HP</w:t>
+      </w:r>
+      <w:r>
+        <w:t xml:space="preserve"> </w:t>
+      </w:r>
+      <w:r>
+        <w:t>по одной цели.</w:t>
+      </w:r>
+      <w:r>
+        <w:t xml:space="preserve"> Убирается в колоду сразу после проведения.</w:t>
+      </w:r>
+    </w:p>
+    <w:p>
+      <w:pPr>
+        <w:ind w:right="-143"/>
+      </w:pPr>
+      <w:r>
+        <w:t>3-П-Ф</w:t>
+      </w:r>
+      <w:r>
+        <w:t>О</w:t>
+      </w:r>
+      <w:r>
+        <w:t xml:space="preserve"> – Удар оружия – 7 </w:t>
+      </w:r>
+      <w:r>
+        <w:rPr>
+          <w:lang w:val="en-GB"/>
+        </w:rPr>
+        <w:t>HP</w:t>
+      </w:r>
+      <w:r>
+        <w:t xml:space="preserve"> </w:t>
+      </w:r>
+      <w:r>
         <w:t>по одной цели</w:t>
       </w:r>
+      <w:r>
+        <w:t xml:space="preserve"> +урон от оружия</w:t>
+      </w:r>
+      <w:r>
+        <w:t xml:space="preserve"> +10</w:t>
+      </w:r>
+      <w:r>
+        <w:rPr>
+          <w:lang w:val="en-GB"/>
+        </w:rPr>
+        <w:t>HP</w:t>
+      </w:r>
+      <w:r>
+        <w:t xml:space="preserve"> </w:t>
+      </w:r>
+      <w:r>
+        <w:t>к урону если был произведен после</w:t>
+      </w:r>
+      <w:r>
+        <w:t xml:space="preserve"> 1-О</w:t>
+      </w:r>
+      <w:r>
+        <w:t xml:space="preserve"> +возможный эффект оружия</w:t>
+      </w:r>
+      <w:r>
+        <w:t>.</w:t>
+      </w:r>
+      <w:r>
+        <w:t xml:space="preserve"> </w:t>
+      </w:r>
+      <w:r>
+        <w:t>Убирается в колоду сразу после проведения.</w:t>
+      </w:r>
+    </w:p>
+    <w:p>
+      <w:pPr>
+        <w:ind w:right="-143"/>
+      </w:pPr>
+      <w:r>
+        <w:t>4-П-Ф</w:t>
+      </w:r>
+      <w:r>
+        <w:t>О</w:t>
+      </w:r>
+      <w:r>
+        <w:t xml:space="preserve"> – Разворот – 10 </w:t>
+      </w:r>
+      <w:r>
+        <w:rPr>
+          <w:lang w:val="en-GB"/>
+        </w:rPr>
+        <w:t>HP</w:t>
+      </w:r>
+      <w:r>
+        <w:t xml:space="preserve"> </w:t>
+      </w:r>
+      <w:r>
+        <w:t xml:space="preserve">по одной цели +урон от оружия +5 </w:t>
+      </w:r>
+      <w:r>
+        <w:rPr>
+          <w:lang w:val="en-GB"/>
+        </w:rPr>
+        <w:t>HP</w:t>
+      </w:r>
+      <w:r>
+        <w:t xml:space="preserve"> </w:t>
+      </w:r>
+      <w:r>
+        <w:t xml:space="preserve">если был произведен после 1 </w:t>
+      </w:r>
       <w:proofErr w:type="gramStart"/>
       <w:r>
+        <w:t>П</w:t>
+      </w:r>
+      <w:proofErr w:type="gramEnd"/>
+      <w:r>
+        <w:t xml:space="preserve"> или 2 П</w:t>
+      </w:r>
+      <w:r>
+        <w:t xml:space="preserve"> +возможный эффект оружия</w:t>
+      </w:r>
+      <w:r>
         <w:t>.</w:t>
       </w:r>
+    </w:p>
+    <w:p>
+      <w:pPr>
+        <w:ind w:right="-143"/>
+      </w:pPr>
+      <w:r>
+        <w:t>5-П-Ф</w:t>
+      </w:r>
+      <w:r>
+        <w:t>О</w:t>
+      </w:r>
+      <w:r>
+        <w:t xml:space="preserve"> – Обрушение – 15 </w:t>
+      </w:r>
+      <w:r>
+        <w:rPr>
+          <w:lang w:val="en-GB"/>
+        </w:rPr>
+        <w:t>HP</w:t>
+      </w:r>
+      <w:r>
+        <w:t xml:space="preserve"> по одной цели +урон от оружия +10 </w:t>
+      </w:r>
+      <w:r>
+        <w:rPr>
+          <w:lang w:val="en-GB"/>
+        </w:rPr>
+        <w:t>HP</w:t>
+      </w:r>
+      <w:r>
+        <w:t xml:space="preserve"> </w:t>
+      </w:r>
+      <w:r>
+        <w:t>к урону если был произведен после 1-О</w:t>
+      </w:r>
+      <w:r>
+        <w:t xml:space="preserve"> +возможный эффект оружия</w:t>
+      </w:r>
+      <w:r>
+        <w:t>.</w:t>
+      </w:r>
+    </w:p>
+    <w:p>
+      <w:pPr>
+        <w:ind w:right="-143"/>
+      </w:pPr>
+      <w:r>
+        <w:t>6-П-Ф</w:t>
+      </w:r>
+      <w:r>
+        <w:t>О</w:t>
+      </w:r>
+      <w:r>
+        <w:t xml:space="preserve"> – Размах – 20 </w:t>
+      </w:r>
+      <w:r>
+        <w:rPr>
+          <w:lang w:val="en-GB"/>
+        </w:rPr>
+        <w:t>HP</w:t>
+      </w:r>
+      <w:r>
+        <w:t xml:space="preserve"> </w:t>
+      </w:r>
+      <w:r>
+        <w:t xml:space="preserve">по всем передним целям + урон от оружия +10 </w:t>
+      </w:r>
+      <w:r>
+        <w:rPr>
+          <w:lang w:val="en-GB"/>
+        </w:rPr>
+        <w:t>HP</w:t>
+      </w:r>
+      <w:r>
+        <w:t xml:space="preserve"> </w:t>
+      </w:r>
+      <w:r>
+        <w:t>к урону после 1-О</w:t>
+      </w:r>
+      <w:r>
+        <w:t xml:space="preserve"> +возможный эффект оружия</w:t>
+      </w:r>
+      <w:r>
+        <w:t>.</w:t>
+      </w:r>
+    </w:p>
+    <w:p>
+      <w:pPr>
+        <w:ind w:right="-143"/>
+      </w:pPr>
+      <w:r>
+        <w:t>1-О-Ф</w:t>
+      </w:r>
+      <w:r>
+        <w:t>О</w:t>
+      </w:r>
+      <w:r>
+        <w:t xml:space="preserve"> – замах – Замахивается имеющимся оружием для проведения сильнейших ударов. Если следующий прием будет не привязан к этому, то этот прием отнимет </w:t>
+      </w:r>
+      <w:r>
+        <w:t>НР в количестве урона оружия</w:t>
+      </w:r>
+      <w:r>
+        <w:t xml:space="preserve"> </w:t>
+      </w:r>
+      <w:r>
+        <w:t xml:space="preserve">и возвратится в </w:t>
+      </w:r>
+      <w:proofErr w:type="spellStart"/>
+      <w:r>
+        <w:t>тас</w:t>
+      </w:r>
+      <w:proofErr w:type="spellEnd"/>
+      <w:r>
+        <w:t xml:space="preserve"> с приемами</w:t>
+      </w:r>
+      <w:r>
+        <w:t>.</w:t>
+      </w:r>
+    </w:p>
+    <w:p>
+      <w:pPr>
+        <w:ind w:right="-143"/>
+      </w:pPr>
+      <w:r>
+        <w:t xml:space="preserve">2-О-Ф – </w:t>
+      </w:r>
+      <w:proofErr w:type="spellStart"/>
+      <w:r>
+        <w:rPr>
+          <w:lang w:val="en-GB"/>
+        </w:rPr>
+        <w:t>Headcrack</w:t>
+      </w:r>
+      <w:proofErr w:type="spellEnd"/>
+      <w:r>
+        <w:t xml:space="preserve"> – </w:t>
+      </w:r>
+      <w:r>
+        <w:t>5</w:t>
+      </w:r>
+      <w:r>
+        <w:rPr>
+          <w:lang w:val="en-GB"/>
+        </w:rPr>
+        <w:t>HP</w:t>
+      </w:r>
+      <w:r>
+        <w:t xml:space="preserve"> </w:t>
+      </w:r>
+      <w:r>
+        <w:t>по себе и по вражеской цели и оглушение вражеской цели на 1 ход.</w:t>
+      </w:r>
+    </w:p>
+    <w:p>
+      <w:pPr>
+        <w:ind w:right="-143"/>
+      </w:pPr>
+      <w:r>
+        <w:t xml:space="preserve">3-О-М – Зов силы – Прибавляет </w:t>
+      </w:r>
+      <w:r>
+        <w:t>10</w:t>
+      </w:r>
+      <w:r>
+        <w:t xml:space="preserve"> к урону физических приемов. Висит 2 хода.</w:t>
+      </w:r>
+    </w:p>
+    <w:p>
+      <w:pPr>
+        <w:ind w:right="-143"/>
+      </w:pPr>
+      <w:r>
+        <w:t xml:space="preserve">1-М-Ф – Рассечение – Наносит 20 </w:t>
+      </w:r>
+      <w:r>
+        <w:rPr>
+          <w:lang w:val="en-GB"/>
+        </w:rPr>
+        <w:t>HP</w:t>
+      </w:r>
+      <w:r>
+        <w:t xml:space="preserve"> </w:t>
+      </w:r>
+      <w:r>
+        <w:t xml:space="preserve">по одной цели, игнорирует половину брони. </w:t>
+      </w:r>
+    </w:p>
+    <w:p>
+      <w:pPr>
+        <w:ind w:right="-143"/>
+        <w:rPr>
+          <w:b/>
+        </w:rPr>
+      </w:pPr>
+      <w:r>
+        <w:rPr>
+          <w:b/>
+        </w:rPr>
+        <w:t>Профессия</w:t>
+      </w:r>
+      <w:r>
+        <w:rPr>
+          <w:b/>
+        </w:rPr>
+        <w:t xml:space="preserve">: </w:t>
+      </w:r>
+      <w:proofErr w:type="spellStart"/>
+      <w:r>
+        <w:rPr>
+          <w:b/>
+        </w:rPr>
+        <w:t>Саммаг</w:t>
+      </w:r>
+      <w:proofErr w:type="spellEnd"/>
+      <w:r>
+        <w:rPr>
+          <w:b/>
+        </w:rPr>
+        <w:t>.</w:t>
+      </w:r>
+    </w:p>
+    <w:p>
+      <w:pPr>
+        <w:ind w:right="-143"/>
+      </w:pPr>
+      <w:r>
+        <w:t xml:space="preserve">1-П-Ф - Удар. - 2 </w:t>
+      </w:r>
+      <w:r>
+        <w:rPr>
+          <w:lang w:val="en-GB"/>
+        </w:rPr>
+        <w:t>HP</w:t>
+      </w:r>
+      <w:r>
+        <w:t xml:space="preserve"> по одной цели.</w:t>
+      </w:r>
+    </w:p>
+    <w:p>
+      <w:pPr>
+        <w:ind w:right="-143"/>
+      </w:pPr>
+      <w:r>
+        <w:t xml:space="preserve">2-П-ФО – Удар оружия </w:t>
+      </w:r>
+      <w:r>
+        <w:t xml:space="preserve">- 3 </w:t>
+      </w:r>
+      <w:r>
+        <w:rPr>
+          <w:lang w:val="en-GB"/>
+        </w:rPr>
+        <w:t>HP</w:t>
+      </w:r>
+      <w:r>
+        <w:t xml:space="preserve"> по одной цели</w:t>
+      </w:r>
+      <w:r>
+        <w:t xml:space="preserve"> +урон оружия +возможный эффект оружия</w:t>
+      </w:r>
+      <w:r>
+        <w:t>.</w:t>
+      </w:r>
+    </w:p>
+    <w:p>
+      <w:pPr>
+        <w:ind w:right="-143"/>
+      </w:pPr>
+      <w:r>
+        <w:t>3-П-ФО – Взмах – 5 НР по одной цели +эффект оружия.</w:t>
+      </w:r>
+    </w:p>
+    <w:p>
+      <w:pPr>
+        <w:ind w:right="-143"/>
+      </w:pPr>
+      <w:r>
+        <w:t>1-О-М - Лечит вызванное существо на 5</w:t>
+      </w:r>
+      <w:r>
+        <w:t xml:space="preserve"> </w:t>
+      </w:r>
+      <w:r>
+        <w:rPr>
+          <w:lang w:val="en-GB"/>
+        </w:rPr>
+        <w:t>HP</w:t>
+      </w:r>
+      <w:r>
+        <w:t xml:space="preserve">. Если существо не вызвано, или полностью </w:t>
+      </w:r>
+      <w:proofErr w:type="gramStart"/>
+      <w:r>
+        <w:t>здорово</w:t>
+      </w:r>
       <w:proofErr w:type="gramEnd"/>
       <w:r>
+        <w:t xml:space="preserve"> - прием в </w:t>
+      </w:r>
+      <w:proofErr w:type="spellStart"/>
+      <w:r>
+        <w:t>тасе</w:t>
+      </w:r>
+      <w:proofErr w:type="spellEnd"/>
+      <w:r>
+        <w:t xml:space="preserve"> не участвует.</w:t>
+      </w:r>
+      <w:r>
+        <w:t xml:space="preserve"> </w:t>
+      </w:r>
+      <w:r>
+        <w:t>Убирается в колоду сразу после проведения.</w:t>
+      </w:r>
+    </w:p>
+    <w:p>
+      <w:pPr>
+        <w:ind w:right="-143"/>
+      </w:pPr>
+      <w:r>
+        <w:t xml:space="preserve">2-О-М – Увеличивает защиту питомца на </w:t>
+      </w:r>
+      <w:r>
+        <w:t>2</w:t>
+      </w:r>
+      <w:r>
+        <w:t xml:space="preserve"> ед. Если питомца нет, прием не участвует в </w:t>
+      </w:r>
+      <w:proofErr w:type="spellStart"/>
+      <w:r>
+        <w:t>тасе</w:t>
+      </w:r>
+      <w:proofErr w:type="spellEnd"/>
+      <w:r>
+        <w:t>.</w:t>
+      </w:r>
+      <w:r>
+        <w:t xml:space="preserve"> </w:t>
+      </w:r>
+      <w:r>
+        <w:t>Убирается в колоду сразу после проведения.</w:t>
+      </w:r>
+    </w:p>
+    <w:p>
+      <w:pPr>
+        <w:ind w:right="-143"/>
+      </w:pPr>
+      <w:r>
+        <w:t xml:space="preserve">3-О-М – Скрытые силы – Увеличивает следующую атаку питомца на 10 ед. Следующий статус эффект питомца подействует с 100% вероятностью. Если питомца нет, прием не участвует в </w:t>
+      </w:r>
+      <w:proofErr w:type="spellStart"/>
+      <w:r>
+        <w:t>тасе</w:t>
+      </w:r>
+      <w:proofErr w:type="spellEnd"/>
+      <w:r>
+        <w:t>.</w:t>
+      </w:r>
+      <w:r>
         <w:t xml:space="preserve"> Убирается в колоду сразу после проведения.</w:t>
-      </w:r>
-    </w:p>
-    <w:p>
-      <w:pPr>
-        <w:ind w:right="-143"/>
-      </w:pPr>
-      <w:r>
-        <w:t xml:space="preserve">2-П-Ф – </w:t>
-      </w:r>
-      <w:proofErr w:type="spellStart"/>
-      <w:r>
-        <w:t>Аппер</w:t>
-      </w:r>
-      <w:proofErr w:type="spellEnd"/>
-      <w:r>
-        <w:t xml:space="preserve"> – 5 </w:t>
-      </w:r>
-      <w:r>
-        <w:rPr>
-          <w:lang w:val="en-GB"/>
-        </w:rPr>
-        <w:t>HP</w:t>
-      </w:r>
-      <w:r>
-        <w:t xml:space="preserve"> </w:t>
-      </w:r>
-      <w:r>
-        <w:t>по одной цели.</w:t>
-      </w:r>
-      <w:r>
-        <w:t xml:space="preserve"> </w:t>
-      </w:r>
-      <w:r>
-        <w:t>Убирается в колоду сразу после проведения.</w:t>
-      </w:r>
-    </w:p>
-    <w:p>
-      <w:pPr>
-        <w:ind w:right="-143"/>
-      </w:pPr>
-      <w:r>
-        <w:t>3-П-Ф</w:t>
-      </w:r>
-      <w:r>
-        <w:t>О</w:t>
-      </w:r>
-      <w:r>
-        <w:t xml:space="preserve"> – Удар оружия – 7 </w:t>
-      </w:r>
-      <w:r>
-        <w:rPr>
-          <w:lang w:val="en-GB"/>
-        </w:rPr>
-        <w:t>HP</w:t>
-      </w:r>
-      <w:r>
-        <w:t xml:space="preserve"> </w:t>
-      </w:r>
-      <w:r>
-        <w:t>по одной цели</w:t>
-      </w:r>
-      <w:r>
-        <w:t xml:space="preserve"> +урон от оружия</w:t>
-      </w:r>
-      <w:r>
-        <w:t xml:space="preserve"> +10</w:t>
-      </w:r>
-      <w:r>
-        <w:rPr>
-          <w:lang w:val="en-GB"/>
-        </w:rPr>
-        <w:t>HP</w:t>
-      </w:r>
-      <w:r>
-        <w:t xml:space="preserve"> </w:t>
-      </w:r>
-      <w:r>
-        <w:t>к урону если был произведен после</w:t>
-      </w:r>
-      <w:r>
-        <w:t xml:space="preserve"> 1-О</w:t>
-      </w:r>
-      <w:r>
-        <w:t xml:space="preserve"> +возможный эффект оружия</w:t>
-      </w:r>
-      <w:r>
-        <w:t>.</w:t>
-      </w:r>
-      <w:r>
-        <w:t xml:space="preserve"> </w:t>
-      </w:r>
-      <w:r>
-        <w:t>Убирается в колоду сразу после проведения.</w:t>
-      </w:r>
-    </w:p>
-    <w:p>
-      <w:pPr>
-        <w:ind w:right="-143"/>
-      </w:pPr>
-      <w:r>
-        <w:t>4-П-Ф</w:t>
-      </w:r>
-      <w:r>
-        <w:t>О</w:t>
-      </w:r>
-      <w:r>
-        <w:t xml:space="preserve"> – Разворот – 10 </w:t>
-      </w:r>
-      <w:r>
-        <w:rPr>
-          <w:lang w:val="en-GB"/>
-        </w:rPr>
-        <w:t>HP</w:t>
-      </w:r>
-      <w:r>
-        <w:t xml:space="preserve"> </w:t>
-      </w:r>
-      <w:r>
-        <w:t xml:space="preserve">по одной цели +урон от оружия +5 </w:t>
-      </w:r>
-      <w:r>
-        <w:rPr>
-          <w:lang w:val="en-GB"/>
-        </w:rPr>
-        <w:t>HP</w:t>
-      </w:r>
-      <w:r>
-        <w:t xml:space="preserve"> </w:t>
-      </w:r>
-      <w:r>
-        <w:t xml:space="preserve">если был произведен после 1 </w:t>
-      </w:r>
-      <w:proofErr w:type="gramStart"/>
-      <w:r>
-        <w:t>П</w:t>
-      </w:r>
-      <w:proofErr w:type="gramEnd"/>
-      <w:r>
-        <w:t xml:space="preserve"> или 2 П</w:t>
-      </w:r>
-      <w:r>
-        <w:t xml:space="preserve"> +возможный эффект оружия</w:t>
-      </w:r>
-      <w:r>
-        <w:t>.</w:t>
-      </w:r>
-    </w:p>
-    <w:p>
-      <w:pPr>
-        <w:ind w:right="-143"/>
-      </w:pPr>
-      <w:r>
-        <w:t>5-П-Ф</w:t>
-      </w:r>
-      <w:r>
-        <w:t>О</w:t>
-      </w:r>
-      <w:r>
-        <w:t xml:space="preserve"> – Обрушение – 15 </w:t>
-      </w:r>
-      <w:r>
-        <w:rPr>
-          <w:lang w:val="en-GB"/>
-        </w:rPr>
-        <w:t>HP</w:t>
-      </w:r>
-      <w:r>
-        <w:t xml:space="preserve"> по одной цели +урон от оружия +10 </w:t>
-      </w:r>
-      <w:r>
-        <w:rPr>
-          <w:lang w:val="en-GB"/>
-        </w:rPr>
-        <w:t>HP</w:t>
-      </w:r>
-      <w:r>
-        <w:t xml:space="preserve"> </w:t>
-      </w:r>
-      <w:r>
-        <w:t>к урону если был произведен после 1-О</w:t>
-      </w:r>
-      <w:r>
-        <w:t xml:space="preserve"> +возможный эффект оружия</w:t>
-      </w:r>
-      <w:r>
-        <w:t>.</w:t>
-      </w:r>
-    </w:p>
-    <w:p>
-      <w:pPr>
-        <w:ind w:right="-143"/>
-      </w:pPr>
-      <w:r>
-        <w:t>6-П-Ф</w:t>
-      </w:r>
-      <w:r>
-        <w:t>О</w:t>
-      </w:r>
-      <w:r>
-        <w:t xml:space="preserve"> – Размах – 20 </w:t>
-      </w:r>
-      <w:r>
-        <w:rPr>
-          <w:lang w:val="en-GB"/>
-        </w:rPr>
-        <w:t>HP</w:t>
-      </w:r>
-      <w:r>
-        <w:t xml:space="preserve"> </w:t>
-      </w:r>
-      <w:r>
-        <w:t xml:space="preserve">по всем передним целям + урон от оружия +10 </w:t>
-      </w:r>
-      <w:r>
-        <w:rPr>
-          <w:lang w:val="en-GB"/>
-        </w:rPr>
-        <w:t>HP</w:t>
-      </w:r>
-      <w:r>
-        <w:t xml:space="preserve"> </w:t>
-      </w:r>
-      <w:r>
-        <w:t>к урону после 1-О</w:t>
-      </w:r>
-      <w:r>
-        <w:t xml:space="preserve"> +возможный эффект оружия</w:t>
-      </w:r>
-      <w:r>
-        <w:t>.</w:t>
-      </w:r>
-    </w:p>
-    <w:p>
-      <w:pPr>
-        <w:ind w:right="-143"/>
-      </w:pPr>
-      <w:r>
-        <w:t>1-О-Ф</w:t>
-      </w:r>
-      <w:r>
-        <w:t>О</w:t>
-      </w:r>
-      <w:r>
-        <w:t xml:space="preserve"> – замах – Замахивается имеющимся оружием для проведения сильнейших ударов. Если следующий прием будет не привязан к этому, то этот прием отнимет </w:t>
-      </w:r>
-      <w:r>
-        <w:t>НР в количестве урона оружия</w:t>
-      </w:r>
-      <w:r>
-        <w:t xml:space="preserve"> </w:t>
-      </w:r>
-      <w:r>
-        <w:t xml:space="preserve">и возвратится в </w:t>
-      </w:r>
-      <w:proofErr w:type="spellStart"/>
-      <w:r>
-        <w:t>тас</w:t>
-      </w:r>
-      <w:proofErr w:type="spellEnd"/>
-      <w:r>
-        <w:t xml:space="preserve"> с приемами</w:t>
-      </w:r>
-      <w:r>
-        <w:t>.</w:t>
-      </w:r>
-    </w:p>
-    <w:p>
-      <w:pPr>
-        <w:ind w:right="-143"/>
-      </w:pPr>
-      <w:r>
-        <w:t xml:space="preserve">2-О-Ф – </w:t>
-      </w:r>
-      <w:proofErr w:type="spellStart"/>
-      <w:r>
-        <w:rPr>
-          <w:lang w:val="en-GB"/>
-        </w:rPr>
-        <w:t>Headcrack</w:t>
-      </w:r>
-      <w:proofErr w:type="spellEnd"/>
-      <w:r>
-        <w:t xml:space="preserve"> – </w:t>
-      </w:r>
-      <w:r>
-        <w:t>5</w:t>
-      </w:r>
-      <w:r>
-        <w:rPr>
-          <w:lang w:val="en-GB"/>
-        </w:rPr>
-        <w:t>HP</w:t>
-      </w:r>
-      <w:r>
-        <w:t xml:space="preserve"> </w:t>
-      </w:r>
-      <w:r>
-        <w:t>по себе и по вражеской цели и оглушение вражеской цели на 1 ход.</w:t>
-      </w:r>
-    </w:p>
-    <w:p>
-      <w:pPr>
-        <w:ind w:right="-143"/>
-      </w:pPr>
-      <w:r>
-        <w:t xml:space="preserve">3-О-М – Зов силы – Прибавляет </w:t>
-      </w:r>
-      <w:r>
-        <w:t>10</w:t>
-      </w:r>
-      <w:r>
-        <w:t xml:space="preserve"> к урону физических приемов. Висит 2 хода.</w:t>
-      </w:r>
-    </w:p>
-    <w:p>
-      <w:pPr>
-        <w:ind w:right="-143"/>
-      </w:pPr>
-      <w:r>
-        <w:t xml:space="preserve">1-М-Ф – Рассечение – Наносит 20 </w:t>
-      </w:r>
-      <w:r>
-        <w:rPr>
-          <w:lang w:val="en-GB"/>
-        </w:rPr>
-        <w:t>HP</w:t>
-      </w:r>
-      <w:r>
-        <w:t xml:space="preserve"> </w:t>
-      </w:r>
-      <w:r>
-        <w:t xml:space="preserve">по одной цели, игнорирует половину брони. </w:t>
-      </w:r>
-    </w:p>
-    <w:p>
-      <w:pPr>
-        <w:ind w:right="-143"/>
-        <w:rPr>
-          <w:b/>
-        </w:rPr>
-      </w:pPr>
-      <w:r>
-        <w:rPr>
-          <w:b/>
-        </w:rPr>
-        <w:t>Профессия</w:t>
-      </w:r>
-      <w:r>
-        <w:rPr>
-          <w:b/>
-        </w:rPr>
-        <w:t xml:space="preserve">: </w:t>
-      </w:r>
-      <w:proofErr w:type="spellStart"/>
-      <w:r>
-        <w:rPr>
-          <w:b/>
-        </w:rPr>
-        <w:t>Саммаг</w:t>
-      </w:r>
-      <w:proofErr w:type="spellEnd"/>
-      <w:r>
-        <w:rPr>
-          <w:b/>
-        </w:rPr>
-        <w:t>.</w:t>
-      </w:r>
-    </w:p>
-    <w:p>
-      <w:pPr>
-        <w:ind w:right="-143"/>
-      </w:pPr>
-      <w:r>
-        <w:t xml:space="preserve">1-П-Ф - Удар. - 2 </w:t>
-      </w:r>
-      <w:r>
-        <w:rPr>
-          <w:lang w:val="en-GB"/>
-        </w:rPr>
-        <w:t>HP</w:t>
-      </w:r>
-      <w:r>
-        <w:t xml:space="preserve"> по одной цели.</w:t>
-      </w:r>
-    </w:p>
-    <w:p>
-      <w:pPr>
-        <w:ind w:right="-143"/>
-      </w:pPr>
-      <w:r>
-        <w:t xml:space="preserve">2-П-ФО – Удар оружия </w:t>
-      </w:r>
-      <w:r>
-        <w:t xml:space="preserve">- 3 </w:t>
-      </w:r>
-      <w:r>
-        <w:rPr>
-          <w:lang w:val="en-GB"/>
-        </w:rPr>
-        <w:t>HP</w:t>
-      </w:r>
-      <w:r>
-        <w:t xml:space="preserve"> по одной цели</w:t>
-      </w:r>
-      <w:r>
-        <w:t xml:space="preserve"> +урон оружия +возможный эффект оружия</w:t>
-      </w:r>
-      <w:r>
-        <w:t>.</w:t>
-      </w:r>
-    </w:p>
-    <w:p>
-      <w:pPr>
-        <w:ind w:right="-143"/>
-      </w:pPr>
-      <w:r>
-        <w:t>3-П-ФО – Взмах – 5 НР по одной цели +эффект оружия.</w:t>
-      </w:r>
-    </w:p>
-    <w:p>
-      <w:pPr>
-        <w:ind w:right="-143"/>
-      </w:pPr>
-      <w:r>
-        <w:t>1-О-М - Лечит вызванное существо на 5</w:t>
-      </w:r>
-      <w:r>
-        <w:t xml:space="preserve"> </w:t>
-      </w:r>
-      <w:r>
-        <w:rPr>
-          <w:lang w:val="en-GB"/>
-        </w:rPr>
-        <w:t>HP</w:t>
-      </w:r>
-      <w:r>
-        <w:t xml:space="preserve">. Если существо не вызвано, или полностью </w:t>
-      </w:r>
-      <w:proofErr w:type="gramStart"/>
-      <w:r>
-        <w:t>здорово</w:t>
-      </w:r>
-      <w:proofErr w:type="gramEnd"/>
-      <w:r>
-        <w:t xml:space="preserve"> - прием в </w:t>
-      </w:r>
-      <w:proofErr w:type="spellStart"/>
-      <w:r>
-        <w:t>тасе</w:t>
-      </w:r>
-      <w:proofErr w:type="spellEnd"/>
-      <w:r>
-        <w:t xml:space="preserve"> не участвует.</w:t>
-      </w:r>
-      <w:r>
-        <w:t xml:space="preserve"> </w:t>
-      </w:r>
-      <w:r>
-        <w:t>Убирается в колоду сразу после проведения.</w:t>
-      </w:r>
-    </w:p>
-    <w:p>
-      <w:pPr>
-        <w:ind w:right="-143"/>
-      </w:pPr>
-      <w:r>
-        <w:t xml:space="preserve">2-О-М – Увеличивает защиту питомца на </w:t>
-      </w:r>
-      <w:r>
-        <w:t>2</w:t>
-      </w:r>
-      <w:r>
-        <w:t xml:space="preserve"> ед. Если питомца нет, прием не участвует в </w:t>
-      </w:r>
-      <w:proofErr w:type="spellStart"/>
-      <w:r>
-        <w:t>тасе</w:t>
-      </w:r>
-      <w:proofErr w:type="spellEnd"/>
-      <w:r>
-        <w:t>.</w:t>
-      </w:r>
-      <w:r>
-        <w:t xml:space="preserve"> </w:t>
-      </w:r>
-      <w:r>
-        <w:t>Убирается в колоду сразу после проведения.</w:t>
-      </w:r>
-    </w:p>
-    <w:p>
-      <w:pPr>
-        <w:ind w:right="-143"/>
-      </w:pPr>
-      <w:r>
-        <w:t xml:space="preserve">3-О-М – Скрытые силы – Увеличивает следующую атаку питомца на 10 ед. Следующий статус эффект питомца подействует с 100% вероятностью. Если питомца нет, прием не участвует в </w:t>
-      </w:r>
-      <w:proofErr w:type="spellStart"/>
-      <w:r>
-        <w:t>тасе</w:t>
-      </w:r>
-      <w:proofErr w:type="spellEnd"/>
-      <w:r>
-        <w:t>.</w:t>
-      </w:r>
-      <w:r>
-        <w:t xml:space="preserve"> </w:t>
-      </w:r>
-      <w:r>
-        <w:t>Убирается в колоду сразу после проведения.</w:t>
       </w:r>
     </w:p>
     <w:p>
@@ -7284,13 +7309,7 @@
         <w:t xml:space="preserve">. </w:t>
       </w:r>
       <w:r>
-        <w:t>Убирается в колод</w:t>
-      </w:r>
-      <w:r>
-        <w:t>у после двух ходов действия</w:t>
-      </w:r>
-      <w:r>
-        <w:t>.</w:t>
+        <w:t>Убирается в колоду после двух ходов действия.</w:t>
       </w:r>
     </w:p>
     <w:p>
@@ -7328,10 +7347,7 @@
         <w:t xml:space="preserve"> </w:t>
       </w:r>
       <w:r>
-        <w:t>Убирается в колоду сразу после проведения</w:t>
-      </w:r>
-      <w:r>
-        <w:t xml:space="preserve">, если камней больше не осталось – убирается из </w:t>
+        <w:t xml:space="preserve">Убирается в колоду сразу после проведения, если камней больше не осталось – убирается из </w:t>
       </w:r>
       <w:proofErr w:type="spellStart"/>
       <w:r>
@@ -7339,10 +7355,7 @@
       </w:r>
       <w:proofErr w:type="spellEnd"/>
       <w:r>
-        <w:t xml:space="preserve"> приемов</w:t>
-      </w:r>
-      <w:r>
-        <w:t>.</w:t>
+        <w:t xml:space="preserve"> приемов.</w:t>
       </w:r>
     </w:p>
     <w:p>
@@ -7420,10 +7433,7 @@
         <w:t xml:space="preserve"> </w:t>
       </w:r>
       <w:r>
-        <w:t xml:space="preserve">Убирается </w:t>
-      </w:r>
-      <w:r>
-        <w:t xml:space="preserve">из </w:t>
+        <w:t xml:space="preserve">Убирается из </w:t>
       </w:r>
       <w:proofErr w:type="spellStart"/>
       <w:r>
@@ -7431,10 +7441,7 @@
       </w:r>
       <w:proofErr w:type="spellEnd"/>
       <w:r>
-        <w:t xml:space="preserve"> приемов на время действия питомца</w:t>
-      </w:r>
-      <w:r>
-        <w:t>.</w:t>
+        <w:t xml:space="preserve"> приемов на время действия питомца.</w:t>
       </w:r>
     </w:p>
     <w:p>
@@ -7646,116 +7653,136 @@
         <w:t>. Если существ на поле боя нет, то это заклинание снимает 1 негативный или позитивный эффект с персонажа на которого нацелен прием.</w:t>
       </w:r>
       <w:r>
+        <w:t xml:space="preserve"> Убирается в колоду сразу после проведения. Если некого </w:t>
+      </w:r>
+      <w:proofErr w:type="gramStart"/>
+      <w:r>
+        <w:t xml:space="preserve">отзывать и нет ничего для снятия – прием убирается из </w:t>
+      </w:r>
+      <w:proofErr w:type="spellStart"/>
+      <w:r>
+        <w:t>таса</w:t>
+      </w:r>
+      <w:proofErr w:type="spellEnd"/>
+      <w:proofErr w:type="gramEnd"/>
+      <w:r>
+        <w:t xml:space="preserve">. </w:t>
+      </w:r>
+    </w:p>
+    <w:p>
+      <w:pPr>
+        <w:ind w:right="-143"/>
+        <w:rPr>
+          <w:b/>
+        </w:rPr>
+      </w:pPr>
+      <w:r>
+        <w:rPr>
+          <w:b/>
+        </w:rPr>
+        <w:t>Профессия</w:t>
+      </w:r>
+      <w:r>
+        <w:rPr>
+          <w:b/>
+        </w:rPr>
+        <w:t xml:space="preserve">: </w:t>
+      </w:r>
+      <w:proofErr w:type="spellStart"/>
+      <w:r>
+        <w:rPr>
+          <w:b/>
+        </w:rPr>
+        <w:t>Энрин</w:t>
+      </w:r>
+      <w:proofErr w:type="spellEnd"/>
+      <w:r>
+        <w:rPr>
+          <w:b/>
+        </w:rPr>
+        <w:t>.</w:t>
+      </w:r>
+    </w:p>
+    <w:p>
+      <w:pPr>
+        <w:ind w:right="-143"/>
+      </w:pPr>
+      <w:r>
+        <w:t xml:space="preserve">1-П-Ф - </w:t>
+      </w:r>
+      <w:proofErr w:type="gramStart"/>
+      <w:r>
+        <w:t>Пинок</w:t>
+      </w:r>
+      <w:proofErr w:type="gramEnd"/>
+      <w:r>
+        <w:t xml:space="preserve">. - 3 </w:t>
+      </w:r>
+      <w:r>
+        <w:t>НР</w:t>
+      </w:r>
+      <w:r>
+        <w:t xml:space="preserve"> по одной цели. </w:t>
+      </w:r>
+      <w:r>
+        <w:t>И</w:t>
+      </w:r>
+      <w:r>
+        <w:t>меет 5% шанс</w:t>
+      </w:r>
+      <w:r>
+        <w:t xml:space="preserve"> сбить заполнение </w:t>
+      </w:r>
+      <w:r>
+        <w:t>АТ</w:t>
+      </w:r>
+      <w:r>
+        <w:t xml:space="preserve"> на 15%</w:t>
+      </w:r>
+      <w:r>
+        <w:t xml:space="preserve"> (эффект не срабатывает если АТ уже </w:t>
+      </w:r>
+      <w:proofErr w:type="spellStart"/>
+      <w:r>
+        <w:t>зполнено</w:t>
+      </w:r>
+      <w:proofErr w:type="spellEnd"/>
+      <w:r>
+        <w:t>)</w:t>
+      </w:r>
+      <w:r>
+        <w:t>.</w:t>
+      </w:r>
+      <w:r>
         <w:t xml:space="preserve"> </w:t>
       </w:r>
       <w:r>
         <w:t>Убирается в колоду сразу после проведения.</w:t>
       </w:r>
-      <w:r>
-        <w:t xml:space="preserve"> Если некого </w:t>
-      </w:r>
-      <w:proofErr w:type="gramStart"/>
-      <w:r>
-        <w:t xml:space="preserve">отзывать и нет ничего для снятия – прием убирается из </w:t>
-      </w:r>
-      <w:proofErr w:type="spellStart"/>
-      <w:r>
-        <w:t>таса</w:t>
-      </w:r>
-      <w:proofErr w:type="spellEnd"/>
-      <w:proofErr w:type="gramEnd"/>
-      <w:r>
-        <w:t xml:space="preserve">. </w:t>
-      </w:r>
-    </w:p>
-    <w:p>
-      <w:pPr>
-        <w:ind w:right="-143"/>
-        <w:rPr>
-          <w:b/>
-        </w:rPr>
-      </w:pPr>
-      <w:r>
-        <w:rPr>
-          <w:b/>
-        </w:rPr>
-        <w:t>Профессия</w:t>
-      </w:r>
-      <w:r>
-        <w:rPr>
-          <w:b/>
-        </w:rPr>
-        <w:t xml:space="preserve">: </w:t>
-      </w:r>
-      <w:proofErr w:type="spellStart"/>
-      <w:r>
-        <w:rPr>
-          <w:b/>
-        </w:rPr>
-        <w:t>Энрин</w:t>
-      </w:r>
-      <w:proofErr w:type="spellEnd"/>
-      <w:r>
-        <w:rPr>
-          <w:b/>
-        </w:rPr>
-        <w:t>.</w:t>
-      </w:r>
-    </w:p>
-    <w:p>
-      <w:pPr>
-        <w:ind w:right="-143"/>
-      </w:pPr>
-      <w:r>
-        <w:t xml:space="preserve">1-П-Ф - </w:t>
-      </w:r>
-      <w:proofErr w:type="gramStart"/>
-      <w:r>
-        <w:t>Пинок</w:t>
-      </w:r>
-      <w:proofErr w:type="gramEnd"/>
-      <w:r>
-        <w:t xml:space="preserve">. - 3 </w:t>
-      </w:r>
-      <w:r>
-        <w:t>НР</w:t>
-      </w:r>
-      <w:r>
-        <w:t xml:space="preserve"> по одной цели. </w:t>
-      </w:r>
-      <w:r>
-        <w:t>И</w:t>
-      </w:r>
-      <w:r>
-        <w:t>меет 5% шанс</w:t>
-      </w:r>
-      <w:r>
-        <w:t xml:space="preserve"> сбить заполнение </w:t>
-      </w:r>
-      <w:r>
-        <w:t>АТ</w:t>
-      </w:r>
-      <w:r>
-        <w:t xml:space="preserve"> на 15%</w:t>
-      </w:r>
-      <w:r>
-        <w:t xml:space="preserve"> (эффект не срабатывает если АТ уже </w:t>
-      </w:r>
-      <w:proofErr w:type="spellStart"/>
-      <w:r>
-        <w:t>зполнено</w:t>
-      </w:r>
-      <w:proofErr w:type="spellEnd"/>
-      <w:r>
-        <w:t>)</w:t>
-      </w:r>
-      <w:r>
-        <w:t>.</w:t>
+    </w:p>
+    <w:p>
+      <w:pPr>
+        <w:ind w:right="-143"/>
+      </w:pPr>
+      <w:r>
+        <w:t>2-П-Ф</w:t>
       </w:r>
       <w:r>
         <w:t xml:space="preserve"> </w:t>
       </w:r>
       <w:r>
+        <w:t>–</w:t>
+      </w:r>
+      <w:r>
+        <w:t xml:space="preserve"> </w:t>
+      </w:r>
+      <w:r>
+        <w:t>Удар по почкам – 5 НР по одной цели, есть 10% шанс оглушить цель на 1 ход.</w:t>
+      </w:r>
+      <w:r>
+        <w:t xml:space="preserve"> </w:t>
+      </w:r>
+      <w:r>
         <w:t>Убирается в колоду сразу после проведения.</w:t>
       </w:r>
     </w:p>
@@ -7764,24 +7791,15 @@
         <w:ind w:right="-143"/>
       </w:pPr>
       <w:r>
-        <w:t>2-П-Ф</w:t>
+        <w:t xml:space="preserve">3-П-ФО </w:t>
+      </w:r>
+      <w:r>
+        <w:t>– Баттерфляй – наносит дважды по 4 НР + урон от оружия на каждый удар + эффект.</w:t>
       </w:r>
       <w:r>
         <w:t xml:space="preserve"> </w:t>
       </w:r>
       <w:r>
-        <w:t>–</w:t>
-      </w:r>
-      <w:r>
-        <w:t xml:space="preserve"> </w:t>
-      </w:r>
-      <w:r>
-        <w:t>Удар по почкам – 5 НР по одной цели, есть 10% шанс оглушить цель на 1 ход.</w:t>
-      </w:r>
-      <w:r>
-        <w:t xml:space="preserve"> </w:t>
-      </w:r>
-      <w:r>
         <w:t>Убирается в колоду сразу после проведения.</w:t>
       </w:r>
     </w:p>
@@ -7790,33 +7808,7 @@
         <w:ind w:right="-143"/>
       </w:pPr>
       <w:r>
-        <w:t xml:space="preserve">3-П-ФО </w:t>
-      </w:r>
-      <w:r>
-        <w:t>– Баттерфляй – наносит дважды по 4 НР + урон от оружия на каждый удар + эффект.</w:t>
-      </w:r>
-      <w:r>
-        <w:t xml:space="preserve"> </w:t>
-      </w:r>
-      <w:r>
-        <w:t>Убирается в колоду сразу после проведения.</w:t>
-      </w:r>
-    </w:p>
-    <w:p>
-      <w:pPr>
-        <w:ind w:right="-143"/>
-      </w:pPr>
-      <w:r>
-        <w:t xml:space="preserve">4-П-ФО - </w:t>
-      </w:r>
-      <w:r>
-        <w:t xml:space="preserve">Слайс - </w:t>
-      </w:r>
-      <w:r>
-        <w:t>10</w:t>
-      </w:r>
-      <w:r>
-        <w:t xml:space="preserve"> НР по одной цели +урон оружия + эффект оружия. Имеет 15% шанс зацепить рядом стоящую (в районе 1 клетки) цель и нанести 50% урона. 1 </w:t>
+        <w:t xml:space="preserve">4-П-ФО - Слайс - 10 НР по одной цели +урон оружия + эффект оружия. Имеет 15% шанс зацепить рядом стоящую (в районе 1 клетки) цель и нанести 50% урона. 1 </w:t>
       </w:r>
       <w:proofErr w:type="gramStart"/>
       <w:r>
@@ -7905,19 +7897,288 @@
         <w:t xml:space="preserve"> </w:t>
       </w:r>
       <w:r>
-        <w:t>Метает кинжал в цель</w:t>
+        <w:t>Метает кинжал в цель. Наносит урон оружием +эффект на оружии повышен на 50% не сходя с места.</w:t>
+      </w:r>
+      <w:r>
+        <w:t xml:space="preserve"> </w:t>
+      </w:r>
+      <w:r>
+        <w:t>Убирается в колоду сразу после проведения.</w:t>
+      </w:r>
+    </w:p>
+    <w:p>
+      <w:pPr>
+        <w:ind w:right="-143"/>
+      </w:pPr>
+      <w:r>
+        <w:t>1-М-МФ</w:t>
+      </w:r>
+      <w:r>
+        <w:t>О</w:t>
+      </w:r>
+      <w:r>
+        <w:t xml:space="preserve"> - Наскок - 15 </w:t>
+      </w:r>
+      <w:r>
+        <w:t>НР</w:t>
+      </w:r>
+      <w:r>
+        <w:t xml:space="preserve"> по одной цели</w:t>
+      </w:r>
+      <w:r>
+        <w:t xml:space="preserve"> +урон от оружия +эффект от оружия</w:t>
+      </w:r>
+      <w:r>
+        <w:t xml:space="preserve"> и 1</w:t>
+      </w:r>
+      <w:r>
+        <w:t>5</w:t>
+      </w:r>
+      <w:r>
+        <w:t xml:space="preserve">% шанс сбить заполнение </w:t>
+      </w:r>
+      <w:r>
+        <w:t>АТ</w:t>
+      </w:r>
+      <w:r>
+        <w:t xml:space="preserve"> на 50%. 2ем/</w:t>
+      </w:r>
+      <w:r>
+        <w:t>2</w:t>
+      </w:r>
+      <w:r>
+        <w:t>ев трата.</w:t>
+      </w:r>
+      <w:r>
+        <w:t xml:space="preserve"> Если использован после 1-О, то шанс увеличивается вдвое.</w:t>
+      </w:r>
+      <w:r>
+        <w:t xml:space="preserve"> </w:t>
+      </w:r>
+      <w:r>
+        <w:t>Убирается в колоду сразу после проведения.</w:t>
+      </w:r>
+    </w:p>
+    <w:p>
+      <w:pPr>
+        <w:ind w:right="-143"/>
+      </w:pPr>
+      <w:r>
+        <w:t xml:space="preserve">2-М-Ф – Глубокий порез – Наносит урон в 20 НР одной цели и вешает </w:t>
+      </w:r>
+      <w:proofErr w:type="spellStart"/>
+      <w:r>
+        <w:t>дебафф</w:t>
+      </w:r>
+      <w:proofErr w:type="spellEnd"/>
+      <w:r>
+        <w:t xml:space="preserve"> </w:t>
+      </w:r>
+      <w:r>
+        <w:t>кровотечения</w:t>
+      </w:r>
+      <w:r>
+        <w:t xml:space="preserve">. Во время кровотечения шанс заразиться ядом </w:t>
       </w:r>
       <w:proofErr w:type="gramStart"/>
       <w:r>
+        <w:t>удваивается</w:t>
+      </w:r>
+      <w:proofErr w:type="gramEnd"/>
+      <w:r>
+        <w:t xml:space="preserve"> и персонаж теряет дополнительно 2 НР каждый ход, до применения </w:t>
+      </w:r>
+      <w:proofErr w:type="spellStart"/>
+      <w:r>
+        <w:t>лечительной</w:t>
+      </w:r>
+      <w:proofErr w:type="spellEnd"/>
+      <w:r>
+        <w:t xml:space="preserve"> магии.</w:t>
+      </w:r>
+      <w:r>
+        <w:t xml:space="preserve"> Кровотечение останавливается после 3 ходов.</w:t>
+      </w:r>
+      <w:r>
+        <w:t xml:space="preserve"> </w:t>
+      </w:r>
+      <w:r>
+        <w:t>Убирается в колоду сразу после проведения.</w:t>
+      </w:r>
+    </w:p>
+    <w:p>
+      <w:pPr>
+        <w:ind w:right="-143"/>
+        <w:rPr>
+          <w:b/>
+        </w:rPr>
+      </w:pPr>
+      <w:r>
+        <w:rPr>
+          <w:b/>
+        </w:rPr>
+        <w:t>Профессия</w:t>
+      </w:r>
+      <w:r>
+        <w:rPr>
+          <w:b/>
+        </w:rPr>
+        <w:t>: Ярок.</w:t>
+      </w:r>
+    </w:p>
+    <w:p>
+      <w:pPr>
+        <w:ind w:right="-143"/>
+      </w:pPr>
+      <w:r>
+        <w:t>1-П-Ф - Удар. 2 НР</w:t>
+      </w:r>
+      <w:r>
+        <w:t xml:space="preserve"> по одной цели.</w:t>
+      </w:r>
+      <w:r>
+        <w:t xml:space="preserve"> </w:t>
+      </w:r>
+      <w:r>
+        <w:t>Убирается в колоду сразу после проведения.</w:t>
+      </w:r>
+    </w:p>
+    <w:p>
+      <w:pPr>
+        <w:ind w:right="-143"/>
+      </w:pPr>
+      <w:r>
+        <w:t>2-П-Ф –</w:t>
+      </w:r>
+      <w:r>
+        <w:t xml:space="preserve"> </w:t>
+      </w:r>
+      <w:proofErr w:type="gramStart"/>
+      <w:r>
+        <w:t>Пинок</w:t>
+      </w:r>
+      <w:proofErr w:type="gramEnd"/>
+      <w:r>
+        <w:t>. 3 НР по одной цели.</w:t>
+      </w:r>
+      <w:r>
+        <w:t xml:space="preserve"> </w:t>
+      </w:r>
+      <w:r>
+        <w:t>Убирается в колоду сразу после проведения.</w:t>
+      </w:r>
+    </w:p>
+    <w:p>
+      <w:pPr>
+        <w:ind w:right="-143"/>
+      </w:pPr>
+      <w:r>
+        <w:t>3-П-ФО - Размах. 5 НР</w:t>
+      </w:r>
+      <w:r>
+        <w:t xml:space="preserve"> по одной цели</w:t>
+      </w:r>
+      <w:r>
+        <w:t xml:space="preserve"> +урон от оружия +эффект от оружия</w:t>
+      </w:r>
+      <w:r>
         <w:t>.</w:t>
       </w:r>
+      <w:r>
+        <w:t xml:space="preserve"> </w:t>
+      </w:r>
+      <w:r>
+        <w:t>Убирается в колоду сразу после проведения.</w:t>
+      </w:r>
+    </w:p>
+    <w:p>
+      <w:pPr>
+        <w:ind w:right="-143"/>
+      </w:pPr>
+      <w:r>
+        <w:t xml:space="preserve">1-О-М - Регенерация. Вешает на 1 цель Д-статус - </w:t>
+      </w:r>
+      <w:proofErr w:type="spellStart"/>
+      <w:r>
+        <w:t>Рэгинор</w:t>
+      </w:r>
+      <w:proofErr w:type="spellEnd"/>
+      <w:r>
+        <w:t xml:space="preserve"> (5еж). 3 ем трата</w:t>
+      </w:r>
+      <w:proofErr w:type="gramStart"/>
+      <w:r>
+        <w:t>.</w:t>
+      </w:r>
       <w:proofErr w:type="gramEnd"/>
       <w:r>
-        <w:t xml:space="preserve"> Наносит урон оружием +эффект на оружии повышен на 50% не сходя с места.</w:t>
-      </w:r>
-      <w:r>
         <w:t xml:space="preserve"> </w:t>
       </w:r>
+      <w:proofErr w:type="gramStart"/>
+      <w:r>
+        <w:t>д</w:t>
+      </w:r>
+      <w:proofErr w:type="gramEnd"/>
+      <w:r>
+        <w:t>лительность 3 хода. Прием убирается в колоду на второй ход после проведения (то есть два раза подряд он выпасть не может)</w:t>
+      </w:r>
+      <w:r>
+        <w:t xml:space="preserve">, если нет </w:t>
+      </w:r>
+      <w:proofErr w:type="gramStart"/>
+      <w:r>
+        <w:t>персонажей</w:t>
+      </w:r>
+      <w:proofErr w:type="gramEnd"/>
+      <w:r>
+        <w:t xml:space="preserve"> на которых не висит этот </w:t>
+      </w:r>
+      <w:proofErr w:type="spellStart"/>
+      <w:r>
+        <w:t>бафф</w:t>
+      </w:r>
+      <w:proofErr w:type="spellEnd"/>
+      <w:r>
+        <w:t>.</w:t>
+      </w:r>
+    </w:p>
+    <w:p>
+      <w:pPr>
+        <w:ind w:right="-143"/>
+      </w:pPr>
+      <w:r>
+        <w:t>2-О-М – Нормализация. Снимает один негативный эффект с персонажа, либо один позитивный эффе</w:t>
+      </w:r>
+      <w:proofErr w:type="gramStart"/>
+      <w:r>
+        <w:t>кт с вр</w:t>
+      </w:r>
+      <w:proofErr w:type="gramEnd"/>
+      <w:r>
+        <w:t xml:space="preserve">ага. </w:t>
+      </w:r>
+      <w:r>
+        <w:t xml:space="preserve">Если ни на ком нет никаких </w:t>
+      </w:r>
+      <w:proofErr w:type="gramStart"/>
+      <w:r>
+        <w:t>эффектов</w:t>
+      </w:r>
+      <w:proofErr w:type="gramEnd"/>
+      <w:r>
+        <w:t xml:space="preserve"> которые можно снять, то прием не участвует в </w:t>
+      </w:r>
+      <w:proofErr w:type="spellStart"/>
+      <w:r>
+        <w:t>тасе</w:t>
+      </w:r>
+      <w:proofErr w:type="spellEnd"/>
+      <w:r>
+        <w:t>.</w:t>
+      </w:r>
+      <w:r>
+        <w:t xml:space="preserve"> </w:t>
+      </w:r>
       <w:r>
         <w:t>Убирается в колоду сразу после проведения.</w:t>
       </w:r>
@@ -7927,46 +8188,7 @@
         <w:ind w:right="-143"/>
       </w:pPr>
       <w:r>
-        <w:t>1-М-МФ</w:t>
-      </w:r>
-      <w:r>
-        <w:t>О</w:t>
-      </w:r>
-      <w:r>
-        <w:t xml:space="preserve"> - Наскок - 15 </w:t>
-      </w:r>
-      <w:r>
-        <w:t>НР</w:t>
-      </w:r>
-      <w:r>
-        <w:t xml:space="preserve"> по одной цели</w:t>
-      </w:r>
-      <w:r>
-        <w:t xml:space="preserve"> +урон от оружия +эффект от оружия</w:t>
-      </w:r>
-      <w:r>
-        <w:t xml:space="preserve"> и 1</w:t>
-      </w:r>
-      <w:r>
-        <w:t>5</w:t>
-      </w:r>
-      <w:r>
-        <w:t xml:space="preserve">% шанс сбить заполнение </w:t>
-      </w:r>
-      <w:r>
-        <w:t>АТ</w:t>
-      </w:r>
-      <w:r>
-        <w:t xml:space="preserve"> на 50%. 2ем/</w:t>
-      </w:r>
-      <w:r>
-        <w:t>2</w:t>
-      </w:r>
-      <w:r>
-        <w:t>ев трата.</w:t>
-      </w:r>
-      <w:r>
-        <w:t xml:space="preserve"> Если использован после 1-О, то шанс увеличивается вдвое.</w:t>
+        <w:t>3-О-М – Заживление – Восстанавливает 10НР себе или дружественному персонажу.</w:t>
       </w:r>
       <w:r>
         <w:t xml:space="preserve"> </w:t>
@@ -7980,344 +8202,100 @@
         <w:ind w:right="-143"/>
       </w:pPr>
       <w:r>
-        <w:t xml:space="preserve">2-М-Ф – Глубокий порез – Наносит урон в 20 НР одной цели и вешает </w:t>
-      </w:r>
-      <w:proofErr w:type="spellStart"/>
-      <w:r>
-        <w:t>дебафф</w:t>
-      </w:r>
-      <w:proofErr w:type="spellEnd"/>
+        <w:t xml:space="preserve">4-О-М – Щит света – Вещает </w:t>
+      </w:r>
+      <w:proofErr w:type="spellStart"/>
+      <w:r>
+        <w:t>бафф</w:t>
+      </w:r>
+      <w:proofErr w:type="spellEnd"/>
+      <w:r>
+        <w:t>, который дает + 2 пункта защиты на 3 хода.</w:t>
+      </w:r>
       <w:r>
         <w:t xml:space="preserve"> </w:t>
       </w:r>
       <w:r>
-        <w:t>кровотечения</w:t>
-      </w:r>
-      <w:r>
-        <w:t xml:space="preserve">. Во время кровотечения шанс заразиться ядом </w:t>
+        <w:t xml:space="preserve">Убирается в колоду после окончания действия </w:t>
+      </w:r>
+      <w:proofErr w:type="spellStart"/>
+      <w:r>
+        <w:t>баффа</w:t>
+      </w:r>
+      <w:proofErr w:type="spellEnd"/>
+      <w:r>
+        <w:t xml:space="preserve">, если </w:t>
       </w:r>
       <w:proofErr w:type="gramStart"/>
       <w:r>
-        <w:t>удваивается</w:t>
+        <w:t>нет персонажей в группе на ком не висит</w:t>
       </w:r>
       <w:proofErr w:type="gramEnd"/>
       <w:r>
-        <w:t xml:space="preserve"> и персонаж теряет дополнительно 2 НР каждый ход, до применения </w:t>
-      </w:r>
-      <w:proofErr w:type="spellStart"/>
-      <w:r>
-        <w:t>лечительной</w:t>
-      </w:r>
-      <w:proofErr w:type="spellEnd"/>
-      <w:r>
-        <w:t xml:space="preserve"> магии.</w:t>
-      </w:r>
-      <w:r>
-        <w:t xml:space="preserve"> Кровотечение останавливается после 3 ходов.</w:t>
+        <w:t xml:space="preserve"> этот </w:t>
+      </w:r>
+      <w:proofErr w:type="spellStart"/>
+      <w:r>
+        <w:t>бафф</w:t>
+      </w:r>
+      <w:proofErr w:type="spellEnd"/>
+      <w:r>
+        <w:t>.</w:t>
+      </w:r>
+    </w:p>
+    <w:p>
+      <w:pPr>
+        <w:ind w:right="-143"/>
+      </w:pPr>
+      <w:r>
+        <w:t xml:space="preserve">5-О-М – Оболочка – Вещает </w:t>
+      </w:r>
+      <w:proofErr w:type="spellStart"/>
+      <w:r>
+        <w:t>бафф</w:t>
+      </w:r>
+      <w:proofErr w:type="spellEnd"/>
+      <w:r>
+        <w:t xml:space="preserve">, который урезает весь входящий магический </w:t>
+      </w:r>
+      <w:proofErr w:type="spellStart"/>
+      <w:r>
+        <w:t>дамаг</w:t>
+      </w:r>
+      <w:proofErr w:type="spellEnd"/>
+      <w:r>
+        <w:t xml:space="preserve"> на 25% на 3 хода.</w:t>
       </w:r>
       <w:r>
         <w:t xml:space="preserve"> </w:t>
       </w:r>
       <w:r>
-        <w:t>Убирается в колоду сразу после проведения.</w:t>
-      </w:r>
-    </w:p>
-    <w:p>
-      <w:pPr>
-        <w:ind w:right="-143"/>
-        <w:rPr>
-          <w:b/>
-        </w:rPr>
-      </w:pPr>
-      <w:r>
-        <w:rPr>
-          <w:b/>
-        </w:rPr>
-        <w:t>Профессия</w:t>
-      </w:r>
-      <w:r>
-        <w:rPr>
-          <w:b/>
-        </w:rPr>
-        <w:t>: Ярок.</w:t>
-      </w:r>
-    </w:p>
-    <w:p>
-      <w:pPr>
-        <w:ind w:right="-143"/>
-      </w:pPr>
-      <w:r>
-        <w:t>1-П-Ф - Удар. 2 НР</w:t>
-      </w:r>
-      <w:r>
-        <w:t xml:space="preserve"> по одной цели.</w:t>
-      </w:r>
-      <w:r>
-        <w:t xml:space="preserve"> </w:t>
-      </w:r>
-      <w:r>
-        <w:t>Убирается в колоду сразу после проведения.</w:t>
-      </w:r>
-    </w:p>
-    <w:p>
-      <w:pPr>
-        <w:ind w:right="-143"/>
-      </w:pPr>
-      <w:r>
-        <w:t>2-П-Ф –</w:t>
-      </w:r>
-      <w:r>
-        <w:t xml:space="preserve"> </w:t>
+        <w:t xml:space="preserve">Убирается в колоду после окончания действия </w:t>
+      </w:r>
+      <w:proofErr w:type="spellStart"/>
+      <w:r>
+        <w:t>баффа</w:t>
+      </w:r>
+      <w:proofErr w:type="spellEnd"/>
+      <w:r>
+        <w:t xml:space="preserve">, если </w:t>
       </w:r>
       <w:proofErr w:type="gramStart"/>
       <w:r>
-        <w:t>Пинок</w:t>
+        <w:t>нет персонажей в группе на ком не висит</w:t>
       </w:r>
       <w:proofErr w:type="gramEnd"/>
       <w:r>
-        <w:t>. 3 НР по одной цели.</w:t>
-      </w:r>
-      <w:r>
-        <w:t xml:space="preserve"> </w:t>
-      </w:r>
-      <w:r>
-        <w:t>Убирается в колоду сразу после проведения.</w:t>
-      </w:r>
-    </w:p>
-    <w:p>
-      <w:pPr>
-        <w:ind w:right="-143"/>
-      </w:pPr>
-      <w:r>
-        <w:t>3-П-ФО - Размах. 5 НР</w:t>
-      </w:r>
-      <w:r>
-        <w:t xml:space="preserve"> по одной цели</w:t>
-      </w:r>
-      <w:r>
-        <w:t xml:space="preserve"> +урон от оружия +эффект от оружия</w:t>
-      </w:r>
+        <w:t xml:space="preserve"> этот </w:t>
+      </w:r>
+      <w:proofErr w:type="spellStart"/>
+      <w:r>
+        <w:t>бафф</w:t>
+      </w:r>
+      <w:proofErr w:type="spellEnd"/>
       <w:r>
         <w:t>.</w:t>
       </w:r>
-      <w:r>
-        <w:t xml:space="preserve"> </w:t>
-      </w:r>
-      <w:r>
-        <w:t>Убирается в колоду сразу после проведения.</w:t>
-      </w:r>
-    </w:p>
-    <w:p>
-      <w:pPr>
-        <w:ind w:right="-143"/>
-      </w:pPr>
-      <w:r>
-        <w:t xml:space="preserve">1-О-М - Регенерация. Вешает на 1 цель Д-статус - </w:t>
-      </w:r>
-      <w:proofErr w:type="spellStart"/>
-      <w:r>
-        <w:t>Рэгинор</w:t>
-      </w:r>
-      <w:proofErr w:type="spellEnd"/>
-      <w:r>
-        <w:t xml:space="preserve"> (5еж). 3 ем трата</w:t>
-      </w:r>
-      <w:proofErr w:type="gramStart"/>
-      <w:r>
-        <w:t>.</w:t>
-      </w:r>
-      <w:proofErr w:type="gramEnd"/>
-      <w:r>
-        <w:t xml:space="preserve"> </w:t>
-      </w:r>
-      <w:proofErr w:type="gramStart"/>
-      <w:r>
-        <w:t>д</w:t>
-      </w:r>
-      <w:proofErr w:type="gramEnd"/>
-      <w:r>
-        <w:t>лительность 3 хода. Прием убирается в колоду на второй ход после проведения (то есть два раза подряд он выпасть не может)</w:t>
-      </w:r>
-      <w:r>
-        <w:t xml:space="preserve">, если нет </w:t>
-      </w:r>
-      <w:proofErr w:type="gramStart"/>
-      <w:r>
-        <w:t>персонажей</w:t>
-      </w:r>
-      <w:proofErr w:type="gramEnd"/>
-      <w:r>
-        <w:t xml:space="preserve"> на которых не висит этот </w:t>
-      </w:r>
-      <w:proofErr w:type="spellStart"/>
-      <w:r>
-        <w:t>бафф</w:t>
-      </w:r>
-      <w:proofErr w:type="spellEnd"/>
-      <w:r>
-        <w:t>.</w:t>
-      </w:r>
-    </w:p>
-    <w:p>
-      <w:pPr>
-        <w:ind w:right="-143"/>
-      </w:pPr>
-      <w:r>
-        <w:t>2-О-М – Нормализация. Снимает один негативный эффект с персонажа, либо один позитивный эффе</w:t>
-      </w:r>
-      <w:proofErr w:type="gramStart"/>
-      <w:r>
-        <w:t>кт с вр</w:t>
-      </w:r>
-      <w:proofErr w:type="gramEnd"/>
-      <w:r>
-        <w:t xml:space="preserve">ага. </w:t>
-      </w:r>
-      <w:r>
-        <w:t xml:space="preserve">Если ни на ком нет никаких </w:t>
-      </w:r>
-      <w:proofErr w:type="gramStart"/>
-      <w:r>
-        <w:t>эффектов</w:t>
-      </w:r>
-      <w:proofErr w:type="gramEnd"/>
-      <w:r>
-        <w:t xml:space="preserve"> которые можно снять, то прием не участвует в </w:t>
-      </w:r>
-      <w:proofErr w:type="spellStart"/>
-      <w:r>
-        <w:t>тасе</w:t>
-      </w:r>
-      <w:proofErr w:type="spellEnd"/>
-      <w:r>
-        <w:t>.</w:t>
-      </w:r>
-      <w:r>
-        <w:t xml:space="preserve"> </w:t>
-      </w:r>
-      <w:r>
-        <w:t>Убирается в колоду сразу после проведения.</w:t>
-      </w:r>
-    </w:p>
-    <w:p>
-      <w:pPr>
-        <w:ind w:right="-143"/>
-      </w:pPr>
-      <w:r>
-        <w:t>3-О-М – Заживление – Восстанавливает 10НР себе или дружественному персонажу.</w:t>
-      </w:r>
-      <w:r>
-        <w:t xml:space="preserve"> </w:t>
-      </w:r>
-      <w:r>
-        <w:t>Убирается в колоду сразу после проведения.</w:t>
-      </w:r>
-    </w:p>
-    <w:p>
-      <w:pPr>
-        <w:ind w:right="-143"/>
-      </w:pPr>
-      <w:r>
-        <w:t xml:space="preserve">4-О-М – Щит света – Вещает </w:t>
-      </w:r>
-      <w:proofErr w:type="spellStart"/>
-      <w:r>
-        <w:t>бафф</w:t>
-      </w:r>
-      <w:proofErr w:type="spellEnd"/>
-      <w:r>
-        <w:t>, который дает + 2 пункта защиты на 3 хода.</w:t>
-      </w:r>
-      <w:r>
-        <w:t xml:space="preserve"> </w:t>
-      </w:r>
-      <w:r>
-        <w:t xml:space="preserve">Убирается в колоду </w:t>
-      </w:r>
-      <w:r>
-        <w:t xml:space="preserve">после окончания действия </w:t>
-      </w:r>
-      <w:proofErr w:type="spellStart"/>
-      <w:r>
-        <w:t>баффа</w:t>
-      </w:r>
-      <w:proofErr w:type="spellEnd"/>
-      <w:r>
-        <w:t xml:space="preserve">, если </w:t>
-      </w:r>
-      <w:proofErr w:type="gramStart"/>
-      <w:r>
-        <w:t>нет персонажей в группе на ком не висит</w:t>
-      </w:r>
-      <w:proofErr w:type="gramEnd"/>
-      <w:r>
-        <w:t xml:space="preserve"> этот </w:t>
-      </w:r>
-      <w:proofErr w:type="spellStart"/>
-      <w:r>
-        <w:t>бафф</w:t>
-      </w:r>
-      <w:proofErr w:type="spellEnd"/>
-      <w:r>
-        <w:t>.</w:t>
-      </w:r>
-    </w:p>
-    <w:p>
-      <w:pPr>
-        <w:ind w:right="-143"/>
-      </w:pPr>
-      <w:r>
-        <w:t xml:space="preserve">5-О-М – Оболочка – Вещает </w:t>
-      </w:r>
-      <w:proofErr w:type="spellStart"/>
-      <w:r>
-        <w:t>бафф</w:t>
-      </w:r>
-      <w:proofErr w:type="spellEnd"/>
-      <w:r>
-        <w:t xml:space="preserve">, который урезает весь входящий магический </w:t>
-      </w:r>
-      <w:proofErr w:type="spellStart"/>
-      <w:r>
-        <w:t>дамаг</w:t>
-      </w:r>
-      <w:proofErr w:type="spellEnd"/>
-      <w:r>
-        <w:t xml:space="preserve"> на 25% на 3 хода.</w:t>
-      </w:r>
-      <w:r>
-        <w:t xml:space="preserve"> </w:t>
-      </w:r>
-      <w:r>
-        <w:t xml:space="preserve">Убирается в колоду </w:t>
-      </w:r>
-      <w:r>
-        <w:t xml:space="preserve">после окончания действия </w:t>
-      </w:r>
-      <w:proofErr w:type="spellStart"/>
-      <w:r>
-        <w:t>баффа</w:t>
-      </w:r>
-      <w:proofErr w:type="spellEnd"/>
-      <w:r>
-        <w:t xml:space="preserve">, если </w:t>
-      </w:r>
-      <w:proofErr w:type="gramStart"/>
-      <w:r>
-        <w:t>нет персонажей в группе на ком не висит</w:t>
-      </w:r>
-      <w:proofErr w:type="gramEnd"/>
-      <w:r>
-        <w:t xml:space="preserve"> этот </w:t>
-      </w:r>
-      <w:proofErr w:type="spellStart"/>
-      <w:r>
-        <w:t>бафф</w:t>
-      </w:r>
-      <w:proofErr w:type="spellEnd"/>
-      <w:r>
-        <w:t>.</w:t>
-      </w:r>
     </w:p>
     <w:p>
       <w:pPr>
@@ -8339,16 +8317,7 @@
         <w:t xml:space="preserve"> вдвое на 2 хода.</w:t>
       </w:r>
       <w:r>
-        <w:t xml:space="preserve"> </w:t>
-      </w:r>
-      <w:r>
-        <w:t>Убирается в колод</w:t>
-      </w:r>
-      <w:r>
-        <w:t>у после 5 ходов</w:t>
-      </w:r>
-      <w:r>
-        <w:t>.</w:t>
+        <w:t xml:space="preserve"> Убирается в колоду после 5 ходов.</w:t>
       </w:r>
     </w:p>
     <w:p>
@@ -9589,7 +9558,7 @@
 </file>
 
 <file path=customXml/itemProps1.xml><?xml version="1.0" encoding="utf-8"?>
-<ds:datastoreItem xmlns:ds="http://schemas.openxmlformats.org/officeDocument/2006/customXml" ds:itemID="{C4E737A2-B9DE-4FA3-A5C9-E53E5CDC4D7E}">
+<ds:datastoreItem xmlns:ds="http://schemas.openxmlformats.org/officeDocument/2006/customXml" ds:itemID="{E20CF07A-1C62-438A-8AC0-19FC39F4B624}">
   <ds:schemaRefs>
     <ds:schemaRef ds:uri="http://schemas.openxmlformats.org/officeDocument/2006/bibliography"/>
   </ds:schemaRefs>

</xml_diff>

<commit_message>
docs and ui concept
</commit_message>
<xml_diff>
--- a/GameDesign/Gemma_light_Design_doc.docx
+++ b/GameDesign/Gemma_light_Design_doc.docx
@@ -4690,8 +4690,6 @@
         </w:rPr>
         <w:t>Статус Эффект, накладываемый приемом.</w:t>
       </w:r>
-      <w:bookmarkStart w:id="0" w:name="_GoBack"/>
-      <w:bookmarkEnd w:id="0"/>
     </w:p>
     <w:p>
       <w:pPr>
@@ -8354,6 +8352,378 @@
       <w:pPr>
         <w:ind w:right="-143"/>
       </w:pPr>
+    </w:p>
+    <w:p>
+      <w:pPr>
+        <w:ind w:right="-143"/>
+      </w:pPr>
+    </w:p>
+    <w:p>
+      <w:pPr>
+        <w:ind w:right="-143"/>
+      </w:pPr>
+    </w:p>
+    <w:p>
+      <w:pPr>
+        <w:ind w:right="-143"/>
+      </w:pPr>
+      <w:r>
+        <w:lastRenderedPageBreak/>
+        <w:t>Симулятор битвы.</w:t>
+      </w:r>
+    </w:p>
+    <w:p>
+      <w:pPr>
+        <w:ind w:right="-143"/>
+      </w:pPr>
+      <w:r>
+        <w:t>На каждый ход отводится минута (60 секунд).</w:t>
+      </w:r>
+    </w:p>
+    <w:p>
+      <w:pPr>
+        <w:ind w:right="-143"/>
+      </w:pPr>
+      <w:r>
+        <w:t xml:space="preserve">При начале битвы сверху экрана начинают двигаться иконки-портреты </w:t>
+      </w:r>
+      <w:proofErr w:type="spellStart"/>
+      <w:r>
+        <w:t>учавствующих</w:t>
+      </w:r>
+      <w:proofErr w:type="spellEnd"/>
+      <w:r>
+        <w:t xml:space="preserve"> в битве персонажей/существ. Во время того как портрет персонажа игрока движется его </w:t>
+      </w:r>
+      <w:proofErr w:type="spellStart"/>
+      <w:r>
+        <w:t>тас</w:t>
+      </w:r>
+      <w:proofErr w:type="spellEnd"/>
+      <w:r>
+        <w:t xml:space="preserve"> ка</w:t>
+      </w:r>
+      <w:proofErr w:type="gramStart"/>
+      <w:r>
+        <w:t>рт с пр</w:t>
+      </w:r>
+      <w:proofErr w:type="gramEnd"/>
+      <w:r>
+        <w:t xml:space="preserve">иемами перемешивается. </w:t>
+      </w:r>
+      <w:proofErr w:type="gramStart"/>
+      <w:r>
+        <w:t xml:space="preserve">Когда портрет доходит до конца полоски АТВ </w:t>
+      </w:r>
+      <w:proofErr w:type="spellStart"/>
+      <w:r>
+        <w:t>тас</w:t>
+      </w:r>
+      <w:proofErr w:type="spellEnd"/>
+      <w:r>
+        <w:t xml:space="preserve"> останавливается</w:t>
+      </w:r>
+      <w:r>
+        <w:t>, портреты которые ползли по АТВ замирают на месте</w:t>
+      </w:r>
+      <w:r>
+        <w:t xml:space="preserve"> начинается отсчет 60-ти секунд на ход</w:t>
+      </w:r>
+      <w:r>
+        <w:t xml:space="preserve"> </w:t>
+      </w:r>
+      <w:r>
+        <w:rPr>
+          <w:color w:val="7030A0"/>
+        </w:rPr>
+        <w:t xml:space="preserve">(на экране игрок видит эффект остановившегося времени, </w:t>
+      </w:r>
+      <w:proofErr w:type="spellStart"/>
+      <w:r>
+        <w:rPr>
+          <w:color w:val="7030A0"/>
+        </w:rPr>
+        <w:t>тоесть</w:t>
+      </w:r>
+      <w:proofErr w:type="spellEnd"/>
+      <w:r>
+        <w:rPr>
+          <w:color w:val="7030A0"/>
+        </w:rPr>
+        <w:t xml:space="preserve"> во время перемешивания приемов, персонажи двигаются, летят пушинки или искорки, а во время выбора приема все замирает и только светящиеся пушинки еле-еле двигаются по своей траектории</w:t>
+      </w:r>
+      <w:r>
+        <w:rPr>
+          <w:color w:val="7030A0"/>
+        </w:rPr>
+        <w:t>, музыка так же</w:t>
+      </w:r>
+      <w:proofErr w:type="gramEnd"/>
+      <w:r>
+        <w:rPr>
+          <w:color w:val="7030A0"/>
+        </w:rPr>
+        <w:t xml:space="preserve"> затихает и начинается играть словно сквозь какую-то стену или воду</w:t>
+      </w:r>
+      <w:r>
+        <w:rPr>
+          <w:color w:val="7030A0"/>
+        </w:rPr>
+        <w:t>)</w:t>
+      </w:r>
+      <w:r>
+        <w:t xml:space="preserve"> </w:t>
+      </w:r>
+      <w:r>
+        <w:t xml:space="preserve">и игрок может выбрать одну из пяти </w:t>
+      </w:r>
+      <w:proofErr w:type="gramStart"/>
+      <w:r>
+        <w:t>карт</w:t>
+      </w:r>
+      <w:proofErr w:type="gramEnd"/>
+      <w:r>
+        <w:t xml:space="preserve"> которые остановились в держателе карт. Игрок может нажать на </w:t>
+      </w:r>
+      <w:proofErr w:type="spellStart"/>
+      <w:r>
+        <w:t>рандомайзер</w:t>
+      </w:r>
+      <w:proofErr w:type="spellEnd"/>
+      <w:r>
+        <w:t xml:space="preserve"> и перемешать карты еще раз (дает игроку </w:t>
+      </w:r>
+      <w:proofErr w:type="gramStart"/>
+      <w:r>
+        <w:t>чувство</w:t>
+      </w:r>
+      <w:proofErr w:type="gramEnd"/>
+      <w:r>
+        <w:t xml:space="preserve"> что он влияет на ход игры), так же если у игрока активирован </w:t>
+      </w:r>
+      <w:proofErr w:type="spellStart"/>
+      <w:r>
+        <w:t>скил</w:t>
+      </w:r>
+      <w:proofErr w:type="spellEnd"/>
+      <w:r>
+        <w:t xml:space="preserve"> «шулерство» то перемешивание карт может дать выбор других вариантов. После нажатия </w:t>
+      </w:r>
+      <w:proofErr w:type="spellStart"/>
+      <w:r>
+        <w:t>рандомайзера</w:t>
+      </w:r>
+      <w:proofErr w:type="spellEnd"/>
+      <w:r>
+        <w:t xml:space="preserve"> карты перемешиваются в течени</w:t>
+      </w:r>
+      <w:proofErr w:type="gramStart"/>
+      <w:r>
+        <w:t>и</w:t>
+      </w:r>
+      <w:proofErr w:type="gramEnd"/>
+      <w:r>
+        <w:t xml:space="preserve"> 2 секунд. Это сделано для того чтобы игрок получал «штраф» за то что долго выбирает.</w:t>
+      </w:r>
+      <w:r>
+        <w:t xml:space="preserve"> Карту так же можно выбрать нажатием горячей клавиши (по дефолту </w:t>
+      </w:r>
+      <w:proofErr w:type="spellStart"/>
+      <w:r>
+        <w:t>спейс</w:t>
+      </w:r>
+      <w:proofErr w:type="spellEnd"/>
+      <w:r>
+        <w:t xml:space="preserve"> будет самая средняя карта, </w:t>
+      </w:r>
+      <w:proofErr w:type="spellStart"/>
+      <w:r>
+        <w:t>хоткеи</w:t>
+      </w:r>
+      <w:proofErr w:type="spellEnd"/>
+      <w:r>
+        <w:t xml:space="preserve"> можно изменить в настройках)</w:t>
+      </w:r>
+    </w:p>
+    <w:p>
+      <w:pPr>
+        <w:ind w:right="-143"/>
+      </w:pPr>
+      <w:proofErr w:type="gramStart"/>
+      <w:r>
+        <w:t xml:space="preserve">После выбора карты она вылезает из </w:t>
+      </w:r>
+      <w:proofErr w:type="spellStart"/>
+      <w:r>
+        <w:t>таса</w:t>
+      </w:r>
+      <w:proofErr w:type="spellEnd"/>
+      <w:r>
+        <w:t xml:space="preserve"> и курсор игрока изменяется на цель, которую он должен указать на персонажа на которого будет произведен прием, после этого карта переворачивается, если персонаж против которого сражается игрок один, то карта переворачивается сразу после того как вылезет из </w:t>
+      </w:r>
+      <w:proofErr w:type="spellStart"/>
+      <w:r>
+        <w:t>таса</w:t>
+      </w:r>
+      <w:proofErr w:type="spellEnd"/>
+      <w:r>
+        <w:t>.</w:t>
+      </w:r>
+      <w:proofErr w:type="gramEnd"/>
+    </w:p>
+    <w:p>
+      <w:pPr>
+        <w:ind w:right="-143"/>
+      </w:pPr>
+      <w:r>
+        <w:t xml:space="preserve">Далее </w:t>
+      </w:r>
+      <w:proofErr w:type="spellStart"/>
+      <w:r>
+        <w:t>тас</w:t>
+      </w:r>
+      <w:proofErr w:type="spellEnd"/>
+      <w:r>
+        <w:t xml:space="preserve"> приемов заменяется на </w:t>
+      </w:r>
+      <w:proofErr w:type="spellStart"/>
+      <w:r>
+        <w:t>тас</w:t>
+      </w:r>
+      <w:proofErr w:type="spellEnd"/>
+      <w:r>
+        <w:t xml:space="preserve"> с проведением приемов и игрок должен повторить тоже </w:t>
+      </w:r>
+      <w:proofErr w:type="gramStart"/>
+      <w:r>
+        <w:t>самое</w:t>
+      </w:r>
+      <w:proofErr w:type="gramEnd"/>
+      <w:r>
+        <w:t xml:space="preserve"> с картами ПП. Далее алгоритм попал/не попал, если выпал </w:t>
+      </w:r>
+      <w:r>
+        <w:rPr>
+          <w:lang w:val="en-GB"/>
+        </w:rPr>
+        <w:t>double</w:t>
+      </w:r>
+      <w:r>
+        <w:t xml:space="preserve">, </w:t>
+      </w:r>
+      <w:proofErr w:type="spellStart"/>
+      <w:r>
+        <w:t>тас</w:t>
+      </w:r>
+      <w:proofErr w:type="spellEnd"/>
+      <w:r>
+        <w:t xml:space="preserve"> заменяется на приемы и автоматически перетасовывается в течени</w:t>
+      </w:r>
+      <w:proofErr w:type="gramStart"/>
+      <w:r>
+        <w:t>и</w:t>
+      </w:r>
+      <w:proofErr w:type="gramEnd"/>
+      <w:r>
+        <w:t xml:space="preserve"> двух секунд.</w:t>
+      </w:r>
+      <w:r>
+        <w:t xml:space="preserve"> Далее повторяется все точно так же до тех пор пока не выпадет </w:t>
+      </w:r>
+      <w:proofErr w:type="gramStart"/>
+      <w:r>
+        <w:t>ОК</w:t>
+      </w:r>
+      <w:proofErr w:type="gramEnd"/>
+      <w:r>
+        <w:t xml:space="preserve"> или МИСС. </w:t>
+      </w:r>
+      <w:r>
+        <w:t>персонаж проводит прием (</w:t>
+      </w:r>
+      <w:r>
+        <w:t>спец</w:t>
+      </w:r>
+      <w:r>
+        <w:t>эффект и анимация)</w:t>
+      </w:r>
+      <w:r>
+        <w:t>.</w:t>
+      </w:r>
+      <w:r>
+        <w:t xml:space="preserve"> </w:t>
+      </w:r>
+      <w:proofErr w:type="spellStart"/>
+      <w:r>
+        <w:t>Расчитываются</w:t>
+      </w:r>
+      <w:proofErr w:type="spellEnd"/>
+      <w:r>
+        <w:t xml:space="preserve"> формулы отнимания или восстановления ресурсов, статусов и эффектов.</w:t>
+      </w:r>
+    </w:p>
+    <w:p>
+      <w:pPr>
+        <w:ind w:right="-143"/>
+      </w:pPr>
+      <w:r>
+        <w:t>После этого п</w:t>
+      </w:r>
+      <w:r>
+        <w:t>ортреты</w:t>
+      </w:r>
+      <w:r>
+        <w:t xml:space="preserve"> </w:t>
+      </w:r>
+      <w:r>
+        <w:t>АТВ движутся дальше</w:t>
+      </w:r>
+      <w:r>
+        <w:t xml:space="preserve">, эффект замирания времени пропадает и вся анимация </w:t>
+      </w:r>
+      <w:proofErr w:type="spellStart"/>
+      <w:r>
+        <w:t>возобнавляется</w:t>
+      </w:r>
+      <w:proofErr w:type="spellEnd"/>
+      <w:r>
+        <w:t xml:space="preserve">  с того момента где остановилась</w:t>
+      </w:r>
+      <w:r>
+        <w:t>, пока не</w:t>
+      </w:r>
+      <w:r>
+        <w:t xml:space="preserve">  настает очередь другого игрока (либо компьютера). Далее алгоритм повторяется. </w:t>
+      </w:r>
+    </w:p>
+    <w:p>
+      <w:pPr>
+        <w:ind w:right="-143"/>
+      </w:pPr>
+      <w:r>
+        <w:t xml:space="preserve">Если в команде игрока несколько персонажей, то их портреты в основном углу (слева) сменяются поочередно с эффектом </w:t>
+      </w:r>
+      <w:proofErr w:type="spellStart"/>
+      <w:r>
+        <w:t>выпадания</w:t>
+      </w:r>
+      <w:proofErr w:type="spellEnd"/>
+      <w:r>
+        <w:t xml:space="preserve"> монетки из автомата (с подпрыгиванием). Портреты уже сходивших персонажей словно уезжают на задний план и уменьшаются пока не «впадают» внутрь интерфейса </w:t>
+      </w:r>
+      <w:proofErr w:type="spellStart"/>
+      <w:r>
+        <w:t>ине</w:t>
+      </w:r>
+      <w:proofErr w:type="spellEnd"/>
+      <w:r>
+        <w:t xml:space="preserve"> выскакивают во время своего очередного хода</w:t>
+      </w:r>
+      <w:bookmarkStart w:id="0" w:name="_GoBack"/>
+      <w:bookmarkEnd w:id="0"/>
+      <w:r>
+        <w:t>.</w:t>
+      </w:r>
     </w:p>
     <w:sectPr>
       <w:pgSz w:w="11906" w:h="16838"/>
@@ -9558,7 +9928,7 @@
 </file>
 
 <file path=customXml/itemProps1.xml><?xml version="1.0" encoding="utf-8"?>
-<ds:datastoreItem xmlns:ds="http://schemas.openxmlformats.org/officeDocument/2006/customXml" ds:itemID="{E20CF07A-1C62-438A-8AC0-19FC39F4B624}">
+<ds:datastoreItem xmlns:ds="http://schemas.openxmlformats.org/officeDocument/2006/customXml" ds:itemID="{BA3B5C84-9E03-4843-A6F4-49C459A70CBF}">
   <ds:schemaRefs>
     <ds:schemaRef ds:uri="http://schemas.openxmlformats.org/officeDocument/2006/bibliography"/>
   </ds:schemaRefs>

</xml_diff>